<commit_message>
Replace unusual font in the reg forrm.
</commit_message>
<xml_diff>
--- a/01HOME/reg/2013_reg_form.docx
+++ b/01HOME/reg/2013_reg_form.docx
@@ -11,7 +11,7 @@
         <mc:AlternateContent>
           <mc:Choice Requires="wps">
             <w:drawing>
-              <wp:anchor distT="0" distB="0" distL="114300" distR="114300" simplePos="0" relativeHeight="251657728" behindDoc="0" locked="0" layoutInCell="1" allowOverlap="1">
+              <wp:anchor distT="0" distB="0" distL="114300" distR="114300" simplePos="0" relativeHeight="251657728" behindDoc="0" locked="0" layoutInCell="1" allowOverlap="1" wp14:anchorId="02982DA1" wp14:editId="231B2C5E">
                 <wp:simplePos x="0" y="0"/>
                 <wp:positionH relativeFrom="column">
                   <wp:posOffset>3388360</wp:posOffset>
@@ -58,7 +58,7 @@
                             <w:pPr>
                               <w:jc w:val="center"/>
                               <w:rPr>
-                                <w:rFonts w:ascii="Eras Demi ITC" w:hAnsi="Eras Demi ITC"/>
+                                <w:rFonts w:ascii="Courier New" w:hAnsi="Courier New" w:cs="Courier New"/>
                                 <w:i/>
                                 <w:sz w:val="20"/>
                                 <w:szCs w:val="20"/>
@@ -66,7 +66,7 @@
                             </w:pPr>
                             <w:r>
                               <w:rPr>
-                                <w:rFonts w:ascii="Eras Demi ITC" w:hAnsi="Eras Demi ITC"/>
+                                <w:rFonts w:ascii="Courier New" w:hAnsi="Courier New" w:cs="Courier New"/>
                                 <w:i/>
                                 <w:sz w:val="20"/>
                                 <w:szCs w:val="20"/>
@@ -77,14 +77,14 @@
                           <w:p>
                             <w:pPr>
                               <w:rPr>
-                                <w:rFonts w:ascii="Eras Demi ITC" w:hAnsi="Eras Demi ITC"/>
+                                <w:rFonts w:ascii="Courier New" w:hAnsi="Courier New" w:cs="Courier New"/>
                                 <w:sz w:val="20"/>
                                 <w:szCs w:val="20"/>
                               </w:rPr>
                             </w:pPr>
                             <w:r>
                               <w:rPr>
-                                <w:rFonts w:ascii="Eras Demi ITC" w:hAnsi="Eras Demi ITC"/>
+                                <w:rFonts w:ascii="Courier New" w:hAnsi="Courier New" w:cs="Courier New"/>
                                 <w:sz w:val="20"/>
                                 <w:szCs w:val="20"/>
                               </w:rPr>
@@ -94,14 +94,14 @@
                           <w:p>
                             <w:pPr>
                               <w:rPr>
-                                <w:rFonts w:ascii="Eras Demi ITC" w:hAnsi="Eras Demi ITC"/>
+                                <w:rFonts w:ascii="Courier New" w:hAnsi="Courier New" w:cs="Courier New"/>
                                 <w:sz w:val="20"/>
                                 <w:szCs w:val="20"/>
                               </w:rPr>
                             </w:pPr>
                             <w:r>
                               <w:rPr>
-                                <w:rFonts w:ascii="Eras Demi ITC" w:hAnsi="Eras Demi ITC"/>
+                                <w:rFonts w:ascii="Courier New" w:hAnsi="Courier New" w:cs="Courier New"/>
                                 <w:sz w:val="20"/>
                                 <w:szCs w:val="20"/>
                               </w:rPr>
@@ -138,7 +138,7 @@
                       <w:pPr>
                         <w:jc w:val="center"/>
                         <w:rPr>
-                          <w:rFonts w:ascii="Eras Demi ITC" w:hAnsi="Eras Demi ITC"/>
+                          <w:rFonts w:ascii="Courier New" w:hAnsi="Courier New" w:cs="Courier New"/>
                           <w:i/>
                           <w:sz w:val="20"/>
                           <w:szCs w:val="20"/>
@@ -146,7 +146,7 @@
                       </w:pPr>
                       <w:r>
                         <w:rPr>
-                          <w:rFonts w:ascii="Eras Demi ITC" w:hAnsi="Eras Demi ITC"/>
+                          <w:rFonts w:ascii="Courier New" w:hAnsi="Courier New" w:cs="Courier New"/>
                           <w:i/>
                           <w:sz w:val="20"/>
                           <w:szCs w:val="20"/>
@@ -157,14 +157,14 @@
                     <w:p>
                       <w:pPr>
                         <w:rPr>
-                          <w:rFonts w:ascii="Eras Demi ITC" w:hAnsi="Eras Demi ITC"/>
+                          <w:rFonts w:ascii="Courier New" w:hAnsi="Courier New" w:cs="Courier New"/>
                           <w:sz w:val="20"/>
                           <w:szCs w:val="20"/>
                         </w:rPr>
                       </w:pPr>
                       <w:r>
                         <w:rPr>
-                          <w:rFonts w:ascii="Eras Demi ITC" w:hAnsi="Eras Demi ITC"/>
+                          <w:rFonts w:ascii="Courier New" w:hAnsi="Courier New" w:cs="Courier New"/>
                           <w:sz w:val="20"/>
                           <w:szCs w:val="20"/>
                         </w:rPr>
@@ -174,14 +174,14 @@
                     <w:p>
                       <w:pPr>
                         <w:rPr>
-                          <w:rFonts w:ascii="Eras Demi ITC" w:hAnsi="Eras Demi ITC"/>
+                          <w:rFonts w:ascii="Courier New" w:hAnsi="Courier New" w:cs="Courier New"/>
                           <w:sz w:val="20"/>
                           <w:szCs w:val="20"/>
                         </w:rPr>
                       </w:pPr>
                       <w:r>
                         <w:rPr>
-                          <w:rFonts w:ascii="Eras Demi ITC" w:hAnsi="Eras Demi ITC"/>
+                          <w:rFonts w:ascii="Courier New" w:hAnsi="Courier New" w:cs="Courier New"/>
                           <w:sz w:val="20"/>
                           <w:szCs w:val="20"/>
                         </w:rPr>
@@ -211,7 +211,25 @@
           <w:sz w:val="40"/>
           <w:szCs w:val="40"/>
         </w:rPr>
-        <w:t>Harvard Aikikai 201</w:t>
+        <w:t xml:space="preserve">Harvard </w:t>
+      </w:r>
+      <w:proofErr w:type="spellStart"/>
+      <w:r>
+        <w:rPr>
+          <w:b/>
+          <w:sz w:val="40"/>
+          <w:szCs w:val="40"/>
+        </w:rPr>
+        <w:t>Aikikai</w:t>
+      </w:r>
+      <w:proofErr w:type="spellEnd"/>
+      <w:r>
+        <w:rPr>
+          <w:b/>
+          <w:sz w:val="40"/>
+          <w:szCs w:val="40"/>
+        </w:rPr>
+        <w:t xml:space="preserve"> 201</w:t>
       </w:r>
       <w:r>
         <w:rPr>
@@ -249,846 +267,6 @@
           <w:szCs w:val="40"/>
         </w:rPr>
       </w:pPr>
-    </w:p>
-    <w:p>
-      <w:pPr>
-        <w:spacing w:line="360" w:lineRule="auto"/>
-        <w:rPr>
-          <w:b/>
-          <w:sz w:val="28"/>
-          <w:szCs w:val="28"/>
-          <w:u w:val="single"/>
-        </w:rPr>
-      </w:pPr>
-      <w:r>
-        <w:rPr>
-          <w:b/>
-          <w:sz w:val="28"/>
-          <w:szCs w:val="28"/>
-        </w:rPr>
-        <w:t>Name:</w:t>
-      </w:r>
-      <w:r>
-        <w:rPr>
-          <w:b/>
-          <w:sz w:val="28"/>
-          <w:szCs w:val="28"/>
-        </w:rPr>
-        <w:t xml:space="preserve">     </w:t>
-      </w:r>
-      <w:r>
-        <w:rPr>
-          <w:b/>
-          <w:sz w:val="28"/>
-          <w:szCs w:val="28"/>
-          <w:u w:val="single"/>
-        </w:rPr>
-        <w:tab/>
-      </w:r>
-      <w:r>
-        <w:rPr>
-          <w:b/>
-          <w:sz w:val="28"/>
-          <w:szCs w:val="28"/>
-          <w:u w:val="single"/>
-        </w:rPr>
-        <w:tab/>
-      </w:r>
-      <w:r>
-        <w:rPr>
-          <w:b/>
-          <w:sz w:val="28"/>
-          <w:szCs w:val="28"/>
-          <w:u w:val="single"/>
-        </w:rPr>
-        <w:tab/>
-      </w:r>
-      <w:r>
-        <w:rPr>
-          <w:b/>
-          <w:sz w:val="28"/>
-          <w:szCs w:val="28"/>
-          <w:u w:val="single"/>
-        </w:rPr>
-        <w:tab/>
-      </w:r>
-      <w:r>
-        <w:rPr>
-          <w:b/>
-          <w:sz w:val="28"/>
-          <w:szCs w:val="28"/>
-          <w:u w:val="single"/>
-        </w:rPr>
-        <w:tab/>
-      </w:r>
-      <w:r>
-        <w:rPr>
-          <w:b/>
-          <w:sz w:val="28"/>
-          <w:szCs w:val="28"/>
-          <w:u w:val="single"/>
-        </w:rPr>
-        <w:tab/>
-      </w:r>
-      <w:r>
-        <w:rPr>
-          <w:b/>
-          <w:sz w:val="28"/>
-          <w:szCs w:val="28"/>
-          <w:u w:val="single"/>
-        </w:rPr>
-        <w:tab/>
-      </w:r>
-      <w:r>
-        <w:rPr>
-          <w:b/>
-          <w:sz w:val="28"/>
-          <w:szCs w:val="28"/>
-          <w:u w:val="single"/>
-        </w:rPr>
-        <w:tab/>
-      </w:r>
-      <w:r>
-        <w:rPr>
-          <w:b/>
-          <w:sz w:val="28"/>
-          <w:szCs w:val="28"/>
-          <w:u w:val="single"/>
-        </w:rPr>
-        <w:tab/>
-      </w:r>
-      <w:r>
-        <w:rPr>
-          <w:b/>
-          <w:sz w:val="28"/>
-          <w:szCs w:val="28"/>
-          <w:u w:val="single"/>
-        </w:rPr>
-        <w:tab/>
-      </w:r>
-      <w:r>
-        <w:rPr>
-          <w:b/>
-          <w:sz w:val="28"/>
-          <w:szCs w:val="28"/>
-          <w:u w:val="single"/>
-        </w:rPr>
-        <w:tab/>
-      </w:r>
-    </w:p>
-    <w:p>
-      <w:pPr>
-        <w:spacing w:line="360" w:lineRule="auto"/>
-        <w:rPr>
-          <w:b/>
-          <w:sz w:val="28"/>
-          <w:szCs w:val="28"/>
-          <w:u w:val="single"/>
-        </w:rPr>
-      </w:pPr>
-      <w:r>
-        <w:rPr>
-          <w:b/>
-          <w:sz w:val="28"/>
-          <w:szCs w:val="28"/>
-        </w:rPr>
-        <w:t>Mailing Address:</w:t>
-      </w:r>
-      <w:r>
-        <w:rPr>
-          <w:b/>
-          <w:sz w:val="28"/>
-          <w:szCs w:val="28"/>
-        </w:rPr>
-        <w:t xml:space="preserve">     </w:t>
-      </w:r>
-      <w:r>
-        <w:rPr>
-          <w:b/>
-          <w:sz w:val="28"/>
-          <w:szCs w:val="28"/>
-          <w:u w:val="single"/>
-        </w:rPr>
-        <w:tab/>
-      </w:r>
-      <w:r>
-        <w:rPr>
-          <w:b/>
-          <w:sz w:val="28"/>
-          <w:szCs w:val="28"/>
-          <w:u w:val="single"/>
-        </w:rPr>
-        <w:tab/>
-      </w:r>
-      <w:r>
-        <w:rPr>
-          <w:b/>
-          <w:sz w:val="28"/>
-          <w:szCs w:val="28"/>
-          <w:u w:val="single"/>
-        </w:rPr>
-        <w:tab/>
-      </w:r>
-      <w:r>
-        <w:rPr>
-          <w:b/>
-          <w:sz w:val="28"/>
-          <w:szCs w:val="28"/>
-          <w:u w:val="single"/>
-        </w:rPr>
-        <w:tab/>
-      </w:r>
-      <w:r>
-        <w:rPr>
-          <w:b/>
-          <w:sz w:val="28"/>
-          <w:szCs w:val="28"/>
-          <w:u w:val="single"/>
-        </w:rPr>
-        <w:tab/>
-      </w:r>
-      <w:r>
-        <w:rPr>
-          <w:b/>
-          <w:sz w:val="28"/>
-          <w:szCs w:val="28"/>
-          <w:u w:val="single"/>
-        </w:rPr>
-        <w:tab/>
-      </w:r>
-      <w:r>
-        <w:rPr>
-          <w:b/>
-          <w:sz w:val="28"/>
-          <w:szCs w:val="28"/>
-          <w:u w:val="single"/>
-        </w:rPr>
-        <w:tab/>
-      </w:r>
-      <w:r>
-        <w:rPr>
-          <w:b/>
-          <w:sz w:val="28"/>
-          <w:szCs w:val="28"/>
-          <w:u w:val="single"/>
-        </w:rPr>
-        <w:tab/>
-      </w:r>
-      <w:r>
-        <w:rPr>
-          <w:b/>
-          <w:sz w:val="28"/>
-          <w:szCs w:val="28"/>
-          <w:u w:val="single"/>
-        </w:rPr>
-        <w:tab/>
-      </w:r>
-    </w:p>
-    <w:p>
-      <w:pPr>
-        <w:spacing w:line="360" w:lineRule="auto"/>
-        <w:rPr>
-          <w:b/>
-          <w:sz w:val="28"/>
-          <w:szCs w:val="28"/>
-        </w:rPr>
-      </w:pPr>
-      <w:r>
-        <w:rPr>
-          <w:b/>
-          <w:sz w:val="28"/>
-          <w:szCs w:val="28"/>
-        </w:rPr>
-        <w:tab/>
-      </w:r>
-      <w:r>
-        <w:rPr>
-          <w:b/>
-          <w:sz w:val="28"/>
-          <w:szCs w:val="28"/>
-        </w:rPr>
-        <w:tab/>
-      </w:r>
-      <w:r>
-        <w:rPr>
-          <w:b/>
-          <w:sz w:val="28"/>
-          <w:szCs w:val="28"/>
-        </w:rPr>
-        <w:tab/>
-      </w:r>
-      <w:r>
-        <w:rPr>
-          <w:b/>
-          <w:sz w:val="28"/>
-          <w:szCs w:val="28"/>
-          <w:u w:val="single"/>
-        </w:rPr>
-        <w:tab/>
-      </w:r>
-      <w:r>
-        <w:rPr>
-          <w:b/>
-          <w:sz w:val="28"/>
-          <w:szCs w:val="28"/>
-          <w:u w:val="single"/>
-        </w:rPr>
-        <w:tab/>
-      </w:r>
-      <w:r>
-        <w:rPr>
-          <w:b/>
-          <w:sz w:val="28"/>
-          <w:szCs w:val="28"/>
-          <w:u w:val="single"/>
-        </w:rPr>
-        <w:tab/>
-      </w:r>
-      <w:r>
-        <w:rPr>
-          <w:b/>
-          <w:sz w:val="28"/>
-          <w:szCs w:val="28"/>
-          <w:u w:val="single"/>
-        </w:rPr>
-        <w:tab/>
-      </w:r>
-      <w:r>
-        <w:rPr>
-          <w:b/>
-          <w:sz w:val="28"/>
-          <w:szCs w:val="28"/>
-          <w:u w:val="single"/>
-        </w:rPr>
-        <w:tab/>
-      </w:r>
-      <w:r>
-        <w:rPr>
-          <w:b/>
-          <w:sz w:val="28"/>
-          <w:szCs w:val="28"/>
-          <w:u w:val="single"/>
-        </w:rPr>
-        <w:tab/>
-      </w:r>
-      <w:r>
-        <w:rPr>
-          <w:b/>
-          <w:sz w:val="28"/>
-          <w:szCs w:val="28"/>
-          <w:u w:val="single"/>
-        </w:rPr>
-        <w:tab/>
-      </w:r>
-      <w:r>
-        <w:rPr>
-          <w:b/>
-          <w:sz w:val="28"/>
-          <w:szCs w:val="28"/>
-          <w:u w:val="single"/>
-        </w:rPr>
-        <w:tab/>
-      </w:r>
-      <w:r>
-        <w:rPr>
-          <w:b/>
-          <w:sz w:val="28"/>
-          <w:szCs w:val="28"/>
-          <w:u w:val="single"/>
-        </w:rPr>
-        <w:tab/>
-      </w:r>
-    </w:p>
-    <w:p>
-      <w:pPr>
-        <w:spacing w:line="360" w:lineRule="auto"/>
-        <w:rPr>
-          <w:b/>
-          <w:sz w:val="28"/>
-          <w:szCs w:val="28"/>
-          <w:u w:val="single"/>
-        </w:rPr>
-      </w:pPr>
-      <w:r>
-        <w:rPr>
-          <w:b/>
-          <w:sz w:val="28"/>
-          <w:szCs w:val="28"/>
-        </w:rPr>
-        <w:t>City:</w:t>
-      </w:r>
-      <w:r>
-        <w:rPr>
-          <w:b/>
-          <w:sz w:val="28"/>
-          <w:szCs w:val="28"/>
-        </w:rPr>
-        <w:t xml:space="preserve">     </w:t>
-      </w:r>
-      <w:r>
-        <w:rPr>
-          <w:b/>
-          <w:sz w:val="28"/>
-          <w:szCs w:val="28"/>
-          <w:u w:val="single"/>
-        </w:rPr>
-        <w:tab/>
-      </w:r>
-      <w:r>
-        <w:rPr>
-          <w:b/>
-          <w:sz w:val="28"/>
-          <w:szCs w:val="28"/>
-          <w:u w:val="single"/>
-        </w:rPr>
-        <w:tab/>
-      </w:r>
-      <w:r>
-        <w:rPr>
-          <w:b/>
-          <w:sz w:val="28"/>
-          <w:szCs w:val="28"/>
-          <w:u w:val="single"/>
-        </w:rPr>
-        <w:tab/>
-      </w:r>
-      <w:r>
-        <w:rPr>
-          <w:b/>
-          <w:sz w:val="28"/>
-          <w:szCs w:val="28"/>
-          <w:u w:val="single"/>
-        </w:rPr>
-        <w:tab/>
-      </w:r>
-      <w:r>
-        <w:rPr>
-          <w:b/>
-          <w:sz w:val="28"/>
-          <w:szCs w:val="28"/>
-        </w:rPr>
-        <w:t xml:space="preserve">   </w:t>
-      </w:r>
-      <w:r>
-        <w:rPr>
-          <w:b/>
-          <w:sz w:val="28"/>
-          <w:szCs w:val="28"/>
-        </w:rPr>
-        <w:t>State:</w:t>
-      </w:r>
-      <w:r>
-        <w:rPr>
-          <w:b/>
-          <w:sz w:val="28"/>
-          <w:szCs w:val="28"/>
-        </w:rPr>
-        <w:t xml:space="preserve">     </w:t>
-      </w:r>
-      <w:r>
-        <w:rPr>
-          <w:b/>
-          <w:sz w:val="28"/>
-          <w:szCs w:val="28"/>
-          <w:u w:val="single"/>
-        </w:rPr>
-        <w:tab/>
-      </w:r>
-      <w:r>
-        <w:rPr>
-          <w:b/>
-          <w:sz w:val="28"/>
-          <w:szCs w:val="28"/>
-          <w:u w:val="single"/>
-        </w:rPr>
-        <w:tab/>
-      </w:r>
-      <w:r>
-        <w:rPr>
-          <w:b/>
-          <w:sz w:val="28"/>
-          <w:szCs w:val="28"/>
-        </w:rPr>
-        <w:t xml:space="preserve">   </w:t>
-      </w:r>
-      <w:r>
-        <w:rPr>
-          <w:b/>
-          <w:sz w:val="28"/>
-          <w:szCs w:val="28"/>
-        </w:rPr>
-        <w:t>Zip Code:</w:t>
-      </w:r>
-      <w:r>
-        <w:rPr>
-          <w:b/>
-          <w:sz w:val="28"/>
-          <w:szCs w:val="28"/>
-        </w:rPr>
-        <w:t xml:space="preserve">     </w:t>
-      </w:r>
-      <w:r>
-        <w:rPr>
-          <w:b/>
-          <w:sz w:val="28"/>
-          <w:szCs w:val="28"/>
-          <w:u w:val="single"/>
-        </w:rPr>
-        <w:tab/>
-      </w:r>
-      <w:r>
-        <w:rPr>
-          <w:b/>
-          <w:sz w:val="28"/>
-          <w:szCs w:val="28"/>
-          <w:u w:val="single"/>
-        </w:rPr>
-        <w:tab/>
-      </w:r>
-    </w:p>
-    <w:p>
-      <w:pPr>
-        <w:rPr>
-          <w:b/>
-          <w:sz w:val="28"/>
-          <w:szCs w:val="28"/>
-        </w:rPr>
-      </w:pPr>
-      <w:r>
-        <w:rPr>
-          <w:b/>
-          <w:sz w:val="28"/>
-          <w:szCs w:val="28"/>
-        </w:rPr>
-        <w:t>Telephone:</w:t>
-      </w:r>
-      <w:r>
-        <w:rPr>
-          <w:b/>
-          <w:sz w:val="28"/>
-          <w:szCs w:val="28"/>
-        </w:rPr>
-        <w:t xml:space="preserve">     </w:t>
-      </w:r>
-      <w:r>
-        <w:rPr>
-          <w:b/>
-          <w:sz w:val="28"/>
-          <w:szCs w:val="28"/>
-          <w:u w:val="single"/>
-        </w:rPr>
-        <w:tab/>
-      </w:r>
-      <w:r>
-        <w:rPr>
-          <w:b/>
-          <w:sz w:val="28"/>
-          <w:szCs w:val="28"/>
-          <w:u w:val="single"/>
-        </w:rPr>
-        <w:tab/>
-      </w:r>
-      <w:r>
-        <w:rPr>
-          <w:b/>
-          <w:sz w:val="28"/>
-          <w:szCs w:val="28"/>
-          <w:u w:val="single"/>
-        </w:rPr>
-        <w:tab/>
-      </w:r>
-      <w:r>
-        <w:rPr>
-          <w:b/>
-          <w:sz w:val="28"/>
-          <w:szCs w:val="28"/>
-        </w:rPr>
-        <w:t xml:space="preserve">   </w:t>
-      </w:r>
-      <w:r>
-        <w:rPr>
-          <w:b/>
-          <w:sz w:val="28"/>
-          <w:szCs w:val="28"/>
-        </w:rPr>
-        <w:t>E-mail Address:</w:t>
-      </w:r>
-      <w:r>
-        <w:rPr>
-          <w:b/>
-          <w:sz w:val="28"/>
-          <w:szCs w:val="28"/>
-        </w:rPr>
-        <w:t xml:space="preserve">     </w:t>
-      </w:r>
-      <w:r>
-        <w:rPr>
-          <w:b/>
-          <w:sz w:val="28"/>
-          <w:szCs w:val="28"/>
-          <w:u w:val="single"/>
-        </w:rPr>
-        <w:tab/>
-      </w:r>
-      <w:r>
-        <w:rPr>
-          <w:b/>
-          <w:sz w:val="28"/>
-          <w:szCs w:val="28"/>
-          <w:u w:val="single"/>
-        </w:rPr>
-        <w:tab/>
-      </w:r>
-      <w:r>
-        <w:rPr>
-          <w:b/>
-          <w:sz w:val="28"/>
-          <w:szCs w:val="28"/>
-          <w:u w:val="single"/>
-        </w:rPr>
-        <w:tab/>
-      </w:r>
-      <w:r>
-        <w:rPr>
-          <w:b/>
-          <w:sz w:val="28"/>
-          <w:szCs w:val="28"/>
-          <w:u w:val="single"/>
-        </w:rPr>
-        <w:tab/>
-      </w:r>
-    </w:p>
-    <w:p>
-      <w:pPr>
-        <w:rPr>
-          <w:b/>
-          <w:sz w:val="28"/>
-          <w:szCs w:val="28"/>
-        </w:rPr>
-      </w:pPr>
-    </w:p>
-    <w:p>
-      <w:pPr>
-        <w:spacing w:line="360" w:lineRule="auto"/>
-        <w:rPr>
-          <w:b/>
-        </w:rPr>
-      </w:pPr>
-      <w:r>
-        <w:rPr>
-          <w:b/>
-        </w:rPr>
-        <w:t>If applicable, list previous Aikido Experience:</w:t>
-      </w:r>
-    </w:p>
-    <w:p>
-      <w:pPr>
-        <w:spacing w:line="360" w:lineRule="auto"/>
-        <w:rPr>
-          <w:b/>
-          <w:u w:val="single"/>
-        </w:rPr>
-      </w:pPr>
-      <w:r>
-        <w:rPr>
-          <w:b/>
-        </w:rPr>
-        <w:t>Dojo:</w:t>
-      </w:r>
-      <w:r>
-        <w:rPr>
-          <w:b/>
-        </w:rPr>
-        <w:tab/>
-      </w:r>
-      <w:r>
-        <w:rPr>
-          <w:b/>
-        </w:rPr>
-        <w:t xml:space="preserve">   </w:t>
-      </w:r>
-      <w:r>
-        <w:rPr>
-          <w:b/>
-          <w:u w:val="single"/>
-        </w:rPr>
-        <w:tab/>
-      </w:r>
-      <w:r>
-        <w:rPr>
-          <w:b/>
-          <w:u w:val="single"/>
-        </w:rPr>
-        <w:tab/>
-      </w:r>
-      <w:r>
-        <w:rPr>
-          <w:b/>
-          <w:u w:val="single"/>
-        </w:rPr>
-        <w:tab/>
-      </w:r>
-      <w:r>
-        <w:rPr>
-          <w:b/>
-          <w:u w:val="single"/>
-        </w:rPr>
-        <w:tab/>
-      </w:r>
-      <w:r>
-        <w:rPr>
-          <w:b/>
-          <w:u w:val="single"/>
-        </w:rPr>
-        <w:tab/>
-      </w:r>
-      <w:r>
-        <w:rPr>
-          <w:b/>
-        </w:rPr>
-        <w:t xml:space="preserve">   </w:t>
-      </w:r>
-      <w:r>
-        <w:rPr>
-          <w:b/>
-        </w:rPr>
-        <w:t>Rank:</w:t>
-      </w:r>
-      <w:r>
-        <w:rPr>
-          <w:b/>
-        </w:rPr>
-        <w:t xml:space="preserve">     </w:t>
-      </w:r>
-      <w:r>
-        <w:rPr>
-          <w:b/>
-          <w:u w:val="single"/>
-        </w:rPr>
-        <w:tab/>
-      </w:r>
-      <w:r>
-        <w:rPr>
-          <w:b/>
-          <w:u w:val="single"/>
-        </w:rPr>
-        <w:tab/>
-      </w:r>
-      <w:r>
-        <w:rPr>
-          <w:b/>
-          <w:u w:val="single"/>
-        </w:rPr>
-        <w:tab/>
-      </w:r>
-      <w:r>
-        <w:rPr>
-          <w:b/>
-          <w:u w:val="single"/>
-        </w:rPr>
-        <w:tab/>
-      </w:r>
-      <w:r>
-        <w:rPr>
-          <w:b/>
-          <w:u w:val="single"/>
-        </w:rPr>
-        <w:tab/>
-      </w:r>
-    </w:p>
-    <w:p>
-      <w:pPr>
-        <w:spacing w:line="360" w:lineRule="auto"/>
-        <w:rPr>
-          <w:b/>
-        </w:rPr>
-      </w:pPr>
-      <w:r>
-        <w:rPr>
-          <w:b/>
-        </w:rPr>
-        <w:t>Sensei:</w:t>
-      </w:r>
-      <w:r>
-        <w:rPr>
-          <w:b/>
-        </w:rPr>
-        <w:t xml:space="preserve">     </w:t>
-      </w:r>
-      <w:r>
-        <w:rPr>
-          <w:b/>
-          <w:u w:val="single"/>
-        </w:rPr>
-        <w:tab/>
-      </w:r>
-      <w:r>
-        <w:rPr>
-          <w:b/>
-          <w:u w:val="single"/>
-        </w:rPr>
-        <w:tab/>
-      </w:r>
-      <w:r>
-        <w:rPr>
-          <w:b/>
-          <w:u w:val="single"/>
-        </w:rPr>
-        <w:tab/>
-      </w:r>
-      <w:r>
-        <w:rPr>
-          <w:b/>
-          <w:u w:val="single"/>
-        </w:rPr>
-        <w:tab/>
-      </w:r>
-      <w:r>
-        <w:rPr>
-          <w:b/>
-          <w:u w:val="single"/>
-        </w:rPr>
-        <w:tab/>
-      </w:r>
-      <w:r>
-        <w:rPr>
-          <w:b/>
-          <w:u w:val="single"/>
-        </w:rPr>
-        <w:tab/>
-      </w:r>
-      <w:r>
-        <w:rPr>
-          <w:b/>
-          <w:u w:val="single"/>
-        </w:rPr>
-        <w:tab/>
-      </w:r>
-    </w:p>
-    <w:p/>
-    <w:p>
-      <w:pPr>
-        <w:rPr>
-          <w:sz w:val="22"/>
-          <w:szCs w:val="22"/>
-        </w:rPr>
-      </w:pPr>
-      <w:r>
-        <w:rPr>
-          <w:b/>
-          <w:i/>
-          <w:sz w:val="22"/>
-          <w:szCs w:val="22"/>
-        </w:rPr>
-        <w:t>Note:</w:t>
-      </w:r>
-      <w:r>
-        <w:rPr>
-          <w:sz w:val="22"/>
-          <w:szCs w:val="22"/>
-        </w:rPr>
-        <w:t xml:space="preserve"> Club Dues are $40 per semester. If you choose to continue practicing with the club beyond a trial period of 4 classes, please pay dues as appropriate. Cash or check is acceptable (please make checks payable to “Harvard Aikikai”).</w:t>
-      </w:r>
       <w:bookmarkStart w:id="0" w:name="_GoBack"/>
       <w:bookmarkEnd w:id="0"/>
     </w:p>
@@ -1096,6 +274,862 @@
       <w:pPr>
         <w:spacing w:line="360" w:lineRule="auto"/>
         <w:rPr>
+          <w:b/>
+          <w:sz w:val="28"/>
+          <w:szCs w:val="28"/>
+          <w:u w:val="single"/>
+        </w:rPr>
+      </w:pPr>
+      <w:r>
+        <w:rPr>
+          <w:b/>
+          <w:sz w:val="28"/>
+          <w:szCs w:val="28"/>
+        </w:rPr>
+        <w:t>Name:</w:t>
+      </w:r>
+      <w:r>
+        <w:rPr>
+          <w:b/>
+          <w:sz w:val="28"/>
+          <w:szCs w:val="28"/>
+        </w:rPr>
+        <w:t xml:space="preserve">     </w:t>
+      </w:r>
+      <w:r>
+        <w:rPr>
+          <w:b/>
+          <w:sz w:val="28"/>
+          <w:szCs w:val="28"/>
+          <w:u w:val="single"/>
+        </w:rPr>
+        <w:tab/>
+      </w:r>
+      <w:r>
+        <w:rPr>
+          <w:b/>
+          <w:sz w:val="28"/>
+          <w:szCs w:val="28"/>
+          <w:u w:val="single"/>
+        </w:rPr>
+        <w:tab/>
+      </w:r>
+      <w:r>
+        <w:rPr>
+          <w:b/>
+          <w:sz w:val="28"/>
+          <w:szCs w:val="28"/>
+          <w:u w:val="single"/>
+        </w:rPr>
+        <w:tab/>
+      </w:r>
+      <w:r>
+        <w:rPr>
+          <w:b/>
+          <w:sz w:val="28"/>
+          <w:szCs w:val="28"/>
+          <w:u w:val="single"/>
+        </w:rPr>
+        <w:tab/>
+      </w:r>
+      <w:r>
+        <w:rPr>
+          <w:b/>
+          <w:sz w:val="28"/>
+          <w:szCs w:val="28"/>
+          <w:u w:val="single"/>
+        </w:rPr>
+        <w:tab/>
+      </w:r>
+      <w:r>
+        <w:rPr>
+          <w:b/>
+          <w:sz w:val="28"/>
+          <w:szCs w:val="28"/>
+          <w:u w:val="single"/>
+        </w:rPr>
+        <w:tab/>
+      </w:r>
+      <w:r>
+        <w:rPr>
+          <w:b/>
+          <w:sz w:val="28"/>
+          <w:szCs w:val="28"/>
+          <w:u w:val="single"/>
+        </w:rPr>
+        <w:tab/>
+      </w:r>
+      <w:r>
+        <w:rPr>
+          <w:b/>
+          <w:sz w:val="28"/>
+          <w:szCs w:val="28"/>
+          <w:u w:val="single"/>
+        </w:rPr>
+        <w:tab/>
+      </w:r>
+      <w:r>
+        <w:rPr>
+          <w:b/>
+          <w:sz w:val="28"/>
+          <w:szCs w:val="28"/>
+          <w:u w:val="single"/>
+        </w:rPr>
+        <w:tab/>
+      </w:r>
+      <w:r>
+        <w:rPr>
+          <w:b/>
+          <w:sz w:val="28"/>
+          <w:szCs w:val="28"/>
+          <w:u w:val="single"/>
+        </w:rPr>
+        <w:tab/>
+      </w:r>
+      <w:r>
+        <w:rPr>
+          <w:b/>
+          <w:sz w:val="28"/>
+          <w:szCs w:val="28"/>
+          <w:u w:val="single"/>
+        </w:rPr>
+        <w:tab/>
+      </w:r>
+    </w:p>
+    <w:p>
+      <w:pPr>
+        <w:spacing w:line="360" w:lineRule="auto"/>
+        <w:rPr>
+          <w:b/>
+          <w:sz w:val="28"/>
+          <w:szCs w:val="28"/>
+          <w:u w:val="single"/>
+        </w:rPr>
+      </w:pPr>
+      <w:r>
+        <w:rPr>
+          <w:b/>
+          <w:sz w:val="28"/>
+          <w:szCs w:val="28"/>
+        </w:rPr>
+        <w:t>Mailing Address:</w:t>
+      </w:r>
+      <w:r>
+        <w:rPr>
+          <w:b/>
+          <w:sz w:val="28"/>
+          <w:szCs w:val="28"/>
+        </w:rPr>
+        <w:t xml:space="preserve">     </w:t>
+      </w:r>
+      <w:r>
+        <w:rPr>
+          <w:b/>
+          <w:sz w:val="28"/>
+          <w:szCs w:val="28"/>
+          <w:u w:val="single"/>
+        </w:rPr>
+        <w:tab/>
+      </w:r>
+      <w:r>
+        <w:rPr>
+          <w:b/>
+          <w:sz w:val="28"/>
+          <w:szCs w:val="28"/>
+          <w:u w:val="single"/>
+        </w:rPr>
+        <w:tab/>
+      </w:r>
+      <w:r>
+        <w:rPr>
+          <w:b/>
+          <w:sz w:val="28"/>
+          <w:szCs w:val="28"/>
+          <w:u w:val="single"/>
+        </w:rPr>
+        <w:tab/>
+      </w:r>
+      <w:r>
+        <w:rPr>
+          <w:b/>
+          <w:sz w:val="28"/>
+          <w:szCs w:val="28"/>
+          <w:u w:val="single"/>
+        </w:rPr>
+        <w:tab/>
+      </w:r>
+      <w:r>
+        <w:rPr>
+          <w:b/>
+          <w:sz w:val="28"/>
+          <w:szCs w:val="28"/>
+          <w:u w:val="single"/>
+        </w:rPr>
+        <w:tab/>
+      </w:r>
+      <w:r>
+        <w:rPr>
+          <w:b/>
+          <w:sz w:val="28"/>
+          <w:szCs w:val="28"/>
+          <w:u w:val="single"/>
+        </w:rPr>
+        <w:tab/>
+      </w:r>
+      <w:r>
+        <w:rPr>
+          <w:b/>
+          <w:sz w:val="28"/>
+          <w:szCs w:val="28"/>
+          <w:u w:val="single"/>
+        </w:rPr>
+        <w:tab/>
+      </w:r>
+      <w:r>
+        <w:rPr>
+          <w:b/>
+          <w:sz w:val="28"/>
+          <w:szCs w:val="28"/>
+          <w:u w:val="single"/>
+        </w:rPr>
+        <w:tab/>
+      </w:r>
+      <w:r>
+        <w:rPr>
+          <w:b/>
+          <w:sz w:val="28"/>
+          <w:szCs w:val="28"/>
+          <w:u w:val="single"/>
+        </w:rPr>
+        <w:tab/>
+      </w:r>
+    </w:p>
+    <w:p>
+      <w:pPr>
+        <w:spacing w:line="360" w:lineRule="auto"/>
+        <w:rPr>
+          <w:b/>
+          <w:sz w:val="28"/>
+          <w:szCs w:val="28"/>
+        </w:rPr>
+      </w:pPr>
+      <w:r>
+        <w:rPr>
+          <w:b/>
+          <w:sz w:val="28"/>
+          <w:szCs w:val="28"/>
+        </w:rPr>
+        <w:tab/>
+      </w:r>
+      <w:r>
+        <w:rPr>
+          <w:b/>
+          <w:sz w:val="28"/>
+          <w:szCs w:val="28"/>
+        </w:rPr>
+        <w:tab/>
+      </w:r>
+      <w:r>
+        <w:rPr>
+          <w:b/>
+          <w:sz w:val="28"/>
+          <w:szCs w:val="28"/>
+        </w:rPr>
+        <w:tab/>
+      </w:r>
+      <w:r>
+        <w:rPr>
+          <w:b/>
+          <w:sz w:val="28"/>
+          <w:szCs w:val="28"/>
+          <w:u w:val="single"/>
+        </w:rPr>
+        <w:tab/>
+      </w:r>
+      <w:r>
+        <w:rPr>
+          <w:b/>
+          <w:sz w:val="28"/>
+          <w:szCs w:val="28"/>
+          <w:u w:val="single"/>
+        </w:rPr>
+        <w:tab/>
+      </w:r>
+      <w:r>
+        <w:rPr>
+          <w:b/>
+          <w:sz w:val="28"/>
+          <w:szCs w:val="28"/>
+          <w:u w:val="single"/>
+        </w:rPr>
+        <w:tab/>
+      </w:r>
+      <w:r>
+        <w:rPr>
+          <w:b/>
+          <w:sz w:val="28"/>
+          <w:szCs w:val="28"/>
+          <w:u w:val="single"/>
+        </w:rPr>
+        <w:tab/>
+      </w:r>
+      <w:r>
+        <w:rPr>
+          <w:b/>
+          <w:sz w:val="28"/>
+          <w:szCs w:val="28"/>
+          <w:u w:val="single"/>
+        </w:rPr>
+        <w:tab/>
+      </w:r>
+      <w:r>
+        <w:rPr>
+          <w:b/>
+          <w:sz w:val="28"/>
+          <w:szCs w:val="28"/>
+          <w:u w:val="single"/>
+        </w:rPr>
+        <w:tab/>
+      </w:r>
+      <w:r>
+        <w:rPr>
+          <w:b/>
+          <w:sz w:val="28"/>
+          <w:szCs w:val="28"/>
+          <w:u w:val="single"/>
+        </w:rPr>
+        <w:tab/>
+      </w:r>
+      <w:r>
+        <w:rPr>
+          <w:b/>
+          <w:sz w:val="28"/>
+          <w:szCs w:val="28"/>
+          <w:u w:val="single"/>
+        </w:rPr>
+        <w:tab/>
+      </w:r>
+      <w:r>
+        <w:rPr>
+          <w:b/>
+          <w:sz w:val="28"/>
+          <w:szCs w:val="28"/>
+          <w:u w:val="single"/>
+        </w:rPr>
+        <w:tab/>
+      </w:r>
+    </w:p>
+    <w:p>
+      <w:pPr>
+        <w:spacing w:line="360" w:lineRule="auto"/>
+        <w:rPr>
+          <w:b/>
+          <w:sz w:val="28"/>
+          <w:szCs w:val="28"/>
+          <w:u w:val="single"/>
+        </w:rPr>
+      </w:pPr>
+      <w:r>
+        <w:rPr>
+          <w:b/>
+          <w:sz w:val="28"/>
+          <w:szCs w:val="28"/>
+        </w:rPr>
+        <w:t>City:</w:t>
+      </w:r>
+      <w:r>
+        <w:rPr>
+          <w:b/>
+          <w:sz w:val="28"/>
+          <w:szCs w:val="28"/>
+        </w:rPr>
+        <w:t xml:space="preserve">     </w:t>
+      </w:r>
+      <w:r>
+        <w:rPr>
+          <w:b/>
+          <w:sz w:val="28"/>
+          <w:szCs w:val="28"/>
+          <w:u w:val="single"/>
+        </w:rPr>
+        <w:tab/>
+      </w:r>
+      <w:r>
+        <w:rPr>
+          <w:b/>
+          <w:sz w:val="28"/>
+          <w:szCs w:val="28"/>
+          <w:u w:val="single"/>
+        </w:rPr>
+        <w:tab/>
+      </w:r>
+      <w:r>
+        <w:rPr>
+          <w:b/>
+          <w:sz w:val="28"/>
+          <w:szCs w:val="28"/>
+          <w:u w:val="single"/>
+        </w:rPr>
+        <w:tab/>
+      </w:r>
+      <w:r>
+        <w:rPr>
+          <w:b/>
+          <w:sz w:val="28"/>
+          <w:szCs w:val="28"/>
+          <w:u w:val="single"/>
+        </w:rPr>
+        <w:tab/>
+      </w:r>
+      <w:r>
+        <w:rPr>
+          <w:b/>
+          <w:sz w:val="28"/>
+          <w:szCs w:val="28"/>
+        </w:rPr>
+        <w:t xml:space="preserve">   </w:t>
+      </w:r>
+      <w:r>
+        <w:rPr>
+          <w:b/>
+          <w:sz w:val="28"/>
+          <w:szCs w:val="28"/>
+        </w:rPr>
+        <w:t>State:</w:t>
+      </w:r>
+      <w:r>
+        <w:rPr>
+          <w:b/>
+          <w:sz w:val="28"/>
+          <w:szCs w:val="28"/>
+        </w:rPr>
+        <w:t xml:space="preserve">     </w:t>
+      </w:r>
+      <w:r>
+        <w:rPr>
+          <w:b/>
+          <w:sz w:val="28"/>
+          <w:szCs w:val="28"/>
+          <w:u w:val="single"/>
+        </w:rPr>
+        <w:tab/>
+      </w:r>
+      <w:r>
+        <w:rPr>
+          <w:b/>
+          <w:sz w:val="28"/>
+          <w:szCs w:val="28"/>
+          <w:u w:val="single"/>
+        </w:rPr>
+        <w:tab/>
+      </w:r>
+      <w:r>
+        <w:rPr>
+          <w:b/>
+          <w:sz w:val="28"/>
+          <w:szCs w:val="28"/>
+        </w:rPr>
+        <w:t xml:space="preserve">   </w:t>
+      </w:r>
+      <w:r>
+        <w:rPr>
+          <w:b/>
+          <w:sz w:val="28"/>
+          <w:szCs w:val="28"/>
+        </w:rPr>
+        <w:t>Zip Code:</w:t>
+      </w:r>
+      <w:r>
+        <w:rPr>
+          <w:b/>
+          <w:sz w:val="28"/>
+          <w:szCs w:val="28"/>
+        </w:rPr>
+        <w:t xml:space="preserve">     </w:t>
+      </w:r>
+      <w:r>
+        <w:rPr>
+          <w:b/>
+          <w:sz w:val="28"/>
+          <w:szCs w:val="28"/>
+          <w:u w:val="single"/>
+        </w:rPr>
+        <w:tab/>
+      </w:r>
+      <w:r>
+        <w:rPr>
+          <w:b/>
+          <w:sz w:val="28"/>
+          <w:szCs w:val="28"/>
+          <w:u w:val="single"/>
+        </w:rPr>
+        <w:tab/>
+      </w:r>
+    </w:p>
+    <w:p>
+      <w:pPr>
+        <w:rPr>
+          <w:b/>
+          <w:sz w:val="28"/>
+          <w:szCs w:val="28"/>
+        </w:rPr>
+      </w:pPr>
+      <w:r>
+        <w:rPr>
+          <w:b/>
+          <w:sz w:val="28"/>
+          <w:szCs w:val="28"/>
+        </w:rPr>
+        <w:t>Telephone:</w:t>
+      </w:r>
+      <w:r>
+        <w:rPr>
+          <w:b/>
+          <w:sz w:val="28"/>
+          <w:szCs w:val="28"/>
+        </w:rPr>
+        <w:t xml:space="preserve">     </w:t>
+      </w:r>
+      <w:r>
+        <w:rPr>
+          <w:b/>
+          <w:sz w:val="28"/>
+          <w:szCs w:val="28"/>
+          <w:u w:val="single"/>
+        </w:rPr>
+        <w:tab/>
+      </w:r>
+      <w:r>
+        <w:rPr>
+          <w:b/>
+          <w:sz w:val="28"/>
+          <w:szCs w:val="28"/>
+          <w:u w:val="single"/>
+        </w:rPr>
+        <w:tab/>
+      </w:r>
+      <w:r>
+        <w:rPr>
+          <w:b/>
+          <w:sz w:val="28"/>
+          <w:szCs w:val="28"/>
+          <w:u w:val="single"/>
+        </w:rPr>
+        <w:tab/>
+      </w:r>
+      <w:r>
+        <w:rPr>
+          <w:b/>
+          <w:sz w:val="28"/>
+          <w:szCs w:val="28"/>
+        </w:rPr>
+        <w:t xml:space="preserve">   </w:t>
+      </w:r>
+      <w:r>
+        <w:rPr>
+          <w:b/>
+          <w:sz w:val="28"/>
+          <w:szCs w:val="28"/>
+        </w:rPr>
+        <w:t>E-mail Address:</w:t>
+      </w:r>
+      <w:r>
+        <w:rPr>
+          <w:b/>
+          <w:sz w:val="28"/>
+          <w:szCs w:val="28"/>
+        </w:rPr>
+        <w:t xml:space="preserve">     </w:t>
+      </w:r>
+      <w:r>
+        <w:rPr>
+          <w:b/>
+          <w:sz w:val="28"/>
+          <w:szCs w:val="28"/>
+          <w:u w:val="single"/>
+        </w:rPr>
+        <w:tab/>
+      </w:r>
+      <w:r>
+        <w:rPr>
+          <w:b/>
+          <w:sz w:val="28"/>
+          <w:szCs w:val="28"/>
+          <w:u w:val="single"/>
+        </w:rPr>
+        <w:tab/>
+      </w:r>
+      <w:r>
+        <w:rPr>
+          <w:b/>
+          <w:sz w:val="28"/>
+          <w:szCs w:val="28"/>
+          <w:u w:val="single"/>
+        </w:rPr>
+        <w:tab/>
+      </w:r>
+      <w:r>
+        <w:rPr>
+          <w:b/>
+          <w:sz w:val="28"/>
+          <w:szCs w:val="28"/>
+          <w:u w:val="single"/>
+        </w:rPr>
+        <w:tab/>
+      </w:r>
+    </w:p>
+    <w:p>
+      <w:pPr>
+        <w:rPr>
+          <w:b/>
+          <w:sz w:val="28"/>
+          <w:szCs w:val="28"/>
+        </w:rPr>
+      </w:pPr>
+    </w:p>
+    <w:p>
+      <w:pPr>
+        <w:spacing w:line="360" w:lineRule="auto"/>
+        <w:rPr>
+          <w:b/>
+        </w:rPr>
+      </w:pPr>
+      <w:r>
+        <w:rPr>
+          <w:b/>
+        </w:rPr>
+        <w:t>If applicable, list previous Aikido Experience:</w:t>
+      </w:r>
+    </w:p>
+    <w:p>
+      <w:pPr>
+        <w:spacing w:line="360" w:lineRule="auto"/>
+        <w:rPr>
+          <w:b/>
+          <w:u w:val="single"/>
+        </w:rPr>
+      </w:pPr>
+      <w:r>
+        <w:rPr>
+          <w:b/>
+        </w:rPr>
+        <w:t>Dojo:</w:t>
+      </w:r>
+      <w:r>
+        <w:rPr>
+          <w:b/>
+        </w:rPr>
+        <w:tab/>
+      </w:r>
+      <w:r>
+        <w:rPr>
+          <w:b/>
+        </w:rPr>
+        <w:t xml:space="preserve">   </w:t>
+      </w:r>
+      <w:r>
+        <w:rPr>
+          <w:b/>
+          <w:u w:val="single"/>
+        </w:rPr>
+        <w:tab/>
+      </w:r>
+      <w:r>
+        <w:rPr>
+          <w:b/>
+          <w:u w:val="single"/>
+        </w:rPr>
+        <w:tab/>
+      </w:r>
+      <w:r>
+        <w:rPr>
+          <w:b/>
+          <w:u w:val="single"/>
+        </w:rPr>
+        <w:tab/>
+      </w:r>
+      <w:r>
+        <w:rPr>
+          <w:b/>
+          <w:u w:val="single"/>
+        </w:rPr>
+        <w:tab/>
+      </w:r>
+      <w:r>
+        <w:rPr>
+          <w:b/>
+          <w:u w:val="single"/>
+        </w:rPr>
+        <w:tab/>
+      </w:r>
+      <w:r>
+        <w:rPr>
+          <w:b/>
+        </w:rPr>
+        <w:t xml:space="preserve">   </w:t>
+      </w:r>
+      <w:r>
+        <w:rPr>
+          <w:b/>
+        </w:rPr>
+        <w:t>Rank:</w:t>
+      </w:r>
+      <w:r>
+        <w:rPr>
+          <w:b/>
+        </w:rPr>
+        <w:t xml:space="preserve">     </w:t>
+      </w:r>
+      <w:r>
+        <w:rPr>
+          <w:b/>
+          <w:u w:val="single"/>
+        </w:rPr>
+        <w:tab/>
+      </w:r>
+      <w:r>
+        <w:rPr>
+          <w:b/>
+          <w:u w:val="single"/>
+        </w:rPr>
+        <w:tab/>
+      </w:r>
+      <w:r>
+        <w:rPr>
+          <w:b/>
+          <w:u w:val="single"/>
+        </w:rPr>
+        <w:tab/>
+      </w:r>
+      <w:r>
+        <w:rPr>
+          <w:b/>
+          <w:u w:val="single"/>
+        </w:rPr>
+        <w:tab/>
+      </w:r>
+      <w:r>
+        <w:rPr>
+          <w:b/>
+          <w:u w:val="single"/>
+        </w:rPr>
+        <w:tab/>
+      </w:r>
+    </w:p>
+    <w:p>
+      <w:pPr>
+        <w:spacing w:line="360" w:lineRule="auto"/>
+        <w:rPr>
+          <w:b/>
+        </w:rPr>
+      </w:pPr>
+      <w:r>
+        <w:rPr>
+          <w:b/>
+        </w:rPr>
+        <w:t>Sensei:</w:t>
+      </w:r>
+      <w:r>
+        <w:rPr>
+          <w:b/>
+        </w:rPr>
+        <w:t xml:space="preserve">     </w:t>
+      </w:r>
+      <w:r>
+        <w:rPr>
+          <w:b/>
+          <w:u w:val="single"/>
+        </w:rPr>
+        <w:tab/>
+      </w:r>
+      <w:r>
+        <w:rPr>
+          <w:b/>
+          <w:u w:val="single"/>
+        </w:rPr>
+        <w:tab/>
+      </w:r>
+      <w:r>
+        <w:rPr>
+          <w:b/>
+          <w:u w:val="single"/>
+        </w:rPr>
+        <w:tab/>
+      </w:r>
+      <w:r>
+        <w:rPr>
+          <w:b/>
+          <w:u w:val="single"/>
+        </w:rPr>
+        <w:tab/>
+      </w:r>
+      <w:r>
+        <w:rPr>
+          <w:b/>
+          <w:u w:val="single"/>
+        </w:rPr>
+        <w:tab/>
+      </w:r>
+      <w:r>
+        <w:rPr>
+          <w:b/>
+          <w:u w:val="single"/>
+        </w:rPr>
+        <w:tab/>
+      </w:r>
+      <w:r>
+        <w:rPr>
+          <w:b/>
+          <w:u w:val="single"/>
+        </w:rPr>
+        <w:tab/>
+      </w:r>
+    </w:p>
+    <w:p/>
+    <w:p>
+      <w:pPr>
+        <w:rPr>
+          <w:sz w:val="22"/>
+          <w:szCs w:val="22"/>
+        </w:rPr>
+      </w:pPr>
+      <w:r>
+        <w:rPr>
+          <w:b/>
+          <w:i/>
+          <w:sz w:val="22"/>
+          <w:szCs w:val="22"/>
+        </w:rPr>
+        <w:t>Note:</w:t>
+      </w:r>
+      <w:r>
+        <w:rPr>
+          <w:sz w:val="22"/>
+          <w:szCs w:val="22"/>
+        </w:rPr>
+        <w:t xml:space="preserve"> Club Dues are $40 per semester. If you choose to continue practicing with the club beyond a trial period of 4 classes, please pay dues as appropriate. Cash or check is acceptable (please make checks payable to “Harvard </w:t>
+      </w:r>
+      <w:proofErr w:type="spellStart"/>
+      <w:r>
+        <w:rPr>
+          <w:sz w:val="22"/>
+          <w:szCs w:val="22"/>
+        </w:rPr>
+        <w:t>Aikikai</w:t>
+      </w:r>
+      <w:proofErr w:type="spellEnd"/>
+      <w:r>
+        <w:rPr>
+          <w:sz w:val="22"/>
+          <w:szCs w:val="22"/>
+        </w:rPr>
+        <w:t>”).</w:t>
+      </w:r>
+    </w:p>
+    <w:p>
+      <w:pPr>
+        <w:spacing w:line="360" w:lineRule="auto"/>
+        <w:rPr>
           <w:sz w:val="22"/>
           <w:szCs w:val="22"/>
         </w:rPr>
@@ -1155,7 +1189,23 @@
           <w:sz w:val="22"/>
           <w:szCs w:val="22"/>
         </w:rPr>
-        <w:t xml:space="preserve"> the Harvard Aikikai, hereinafter called </w:t>
+        <w:t xml:space="preserve"> the Harvard </w:t>
+      </w:r>
+      <w:proofErr w:type="spellStart"/>
+      <w:r>
+        <w:rPr>
+          <w:sz w:val="22"/>
+          <w:szCs w:val="22"/>
+        </w:rPr>
+        <w:t>Aikikai</w:t>
+      </w:r>
+      <w:proofErr w:type="spellEnd"/>
+      <w:r>
+        <w:rPr>
+          <w:sz w:val="22"/>
+          <w:szCs w:val="22"/>
+        </w:rPr>
+        <w:t xml:space="preserve">, hereinafter called </w:t>
       </w:r>
       <w:r>
         <w:rPr>
@@ -1221,7 +1271,23 @@
           <w:sz w:val="22"/>
           <w:szCs w:val="22"/>
         </w:rPr>
-        <w:t>, of receiving the provided instruction, and of using the host organization’s installations throughout the year, I hereby declare that I will personally assume all responsibility concerning injury that I may incur or that may be inflicted on me by others during Aikikai activities, be it on</w:t>
+        <w:t xml:space="preserve">, of receiving the provided instruction, and of using the host organization’s installations throughout the year, I hereby declare that I will personally assume all responsibility concerning injury that I may incur or that may be inflicted on me by others during </w:t>
+      </w:r>
+      <w:proofErr w:type="spellStart"/>
+      <w:r>
+        <w:rPr>
+          <w:sz w:val="22"/>
+          <w:szCs w:val="22"/>
+        </w:rPr>
+        <w:t>Aikikai</w:t>
+      </w:r>
+      <w:proofErr w:type="spellEnd"/>
+      <w:r>
+        <w:rPr>
+          <w:sz w:val="22"/>
+          <w:szCs w:val="22"/>
+        </w:rPr>
+        <w:t xml:space="preserve"> activities, be it on</w:t>
       </w:r>
       <w:r>
         <w:rPr>
@@ -1243,8 +1309,18 @@
           <w:sz w:val="22"/>
           <w:szCs w:val="22"/>
         </w:rPr>
-        <w:t>the dojo, its directors, employees, agents, and representatives, and the instructors of the Aikikai</w:t>
-      </w:r>
+        <w:t xml:space="preserve">the dojo, its directors, employees, agents, and representatives, and the instructors of the </w:t>
+      </w:r>
+      <w:proofErr w:type="spellStart"/>
+      <w:r>
+        <w:rPr>
+          <w:i/>
+          <w:sz w:val="22"/>
+          <w:szCs w:val="22"/>
+        </w:rPr>
+        <w:t>Aikikai</w:t>
+      </w:r>
+      <w:proofErr w:type="spellEnd"/>
       <w:r>
         <w:rPr>
           <w:sz w:val="22"/>
@@ -1265,8 +1341,18 @@
           <w:sz w:val="22"/>
           <w:szCs w:val="22"/>
         </w:rPr>
-        <w:t xml:space="preserve"> the dojo, its directors, employees, agents, or representatives, nor the students and instructors of the Aikikai</w:t>
-      </w:r>
+        <w:t xml:space="preserve"> the dojo, its directors, employees, agents, or representatives, nor the students and instructors of the </w:t>
+      </w:r>
+      <w:proofErr w:type="spellStart"/>
+      <w:r>
+        <w:rPr>
+          <w:i/>
+          <w:sz w:val="22"/>
+          <w:szCs w:val="22"/>
+        </w:rPr>
+        <w:t>Aikikai</w:t>
+      </w:r>
+      <w:proofErr w:type="spellEnd"/>
       <w:r>
         <w:rPr>
           <w:sz w:val="22"/>
@@ -1685,7 +1771,7 @@
         <w:lang w:eastAsia="en-US"/>
       </w:rPr>
       <w:drawing>
-        <wp:anchor distT="0" distB="0" distL="114300" distR="114300" simplePos="0" relativeHeight="251657728" behindDoc="1" locked="0" layoutInCell="1" allowOverlap="1">
+        <wp:anchor distT="0" distB="0" distL="114300" distR="114300" simplePos="0" relativeHeight="251657728" behindDoc="1" locked="0" layoutInCell="1" allowOverlap="1" wp14:anchorId="06B04FD5" wp14:editId="34F35082">
           <wp:simplePos x="0" y="0"/>
           <wp:positionH relativeFrom="column">
             <wp:posOffset>-1028700</wp:posOffset>
@@ -1772,8 +1858,19 @@
         <w:sz w:val="36"/>
         <w:szCs w:val="36"/>
       </w:rPr>
-      <w:t>Harvard Aikikai</w:t>
+      <w:t xml:space="preserve">Harvard </w:t>
     </w:r>
+    <w:proofErr w:type="spellStart"/>
+    <w:r>
+      <w:rPr>
+        <w:rFonts w:ascii="Engravers MT" w:eastAsia="MS Mincho" w:hAnsi="Engravers MT"/>
+        <w:smallCaps/>
+        <w:sz w:val="36"/>
+        <w:szCs w:val="36"/>
+      </w:rPr>
+      <w:t>Aikikai</w:t>
+    </w:r>
+    <w:proofErr w:type="spellEnd"/>
   </w:p>
   <w:p>
     <w:pPr>
@@ -1814,7 +1911,7 @@
   <w:abstractNum w:abstractNumId="0">
     <w:nsid w:val="FFFFFF1D"/>
     <w:multiLevelType w:val="multilevel"/>
-    <w:tmpl w:val="CD722E28"/>
+    <w:tmpl w:val="C7DCE58E"/>
     <w:lvl w:ilvl="0">
       <w:start w:val="1"/>
       <w:numFmt w:val="bullet"/>

</xml_diff>

<commit_message>
Update dates in the reg forms.
</commit_message>
<xml_diff>
--- a/01HOME/reg/2013_reg_form.docx
+++ b/01HOME/reg/2013_reg_form.docx
@@ -211,33 +211,33 @@
           <w:sz w:val="40"/>
           <w:szCs w:val="40"/>
         </w:rPr>
-        <w:t xml:space="preserve">Harvard </w:t>
-      </w:r>
-      <w:proofErr w:type="spellStart"/>
+        <w:t>Harvard Aikikai 201</w:t>
+      </w:r>
       <w:r>
         <w:rPr>
           <w:b/>
           <w:sz w:val="40"/>
           <w:szCs w:val="40"/>
         </w:rPr>
-        <w:t>Aikikai</w:t>
-      </w:r>
-      <w:proofErr w:type="spellEnd"/>
-      <w:r>
+        <w:t>3-2014</w:t>
+      </w:r>
+    </w:p>
+    <w:p>
+      <w:pPr>
+        <w:jc w:val="center"/>
         <w:rPr>
           <w:b/>
           <w:sz w:val="40"/>
           <w:szCs w:val="40"/>
         </w:rPr>
-        <w:t xml:space="preserve"> 201</w:t>
-      </w:r>
+      </w:pPr>
       <w:r>
         <w:rPr>
           <w:b/>
           <w:sz w:val="40"/>
           <w:szCs w:val="40"/>
         </w:rPr>
-        <w:t>3-2014</w:t>
+        <w:t>REGISTRATION FORM</w:t>
       </w:r>
     </w:p>
     <w:p>
@@ -249,26 +249,6 @@
           <w:szCs w:val="40"/>
         </w:rPr>
       </w:pPr>
-      <w:r>
-        <w:rPr>
-          <w:b/>
-          <w:sz w:val="40"/>
-          <w:szCs w:val="40"/>
-        </w:rPr>
-        <w:t>REGISTRATION FORM</w:t>
-      </w:r>
-    </w:p>
-    <w:p>
-      <w:pPr>
-        <w:jc w:val="center"/>
-        <w:rPr>
-          <w:b/>
-          <w:sz w:val="40"/>
-          <w:szCs w:val="40"/>
-        </w:rPr>
-      </w:pPr>
-      <w:bookmarkStart w:id="0" w:name="_GoBack"/>
-      <w:bookmarkEnd w:id="0"/>
     </w:p>
     <w:p>
       <w:pPr>
@@ -1107,23 +1087,7 @@
           <w:sz w:val="22"/>
           <w:szCs w:val="22"/>
         </w:rPr>
-        <w:t xml:space="preserve"> Club Dues are $40 per semester. If you choose to continue practicing with the club beyond a trial period of 4 classes, please pay dues as appropriate. Cash or check is acceptable (please make checks payable to “Harvard </w:t>
-      </w:r>
-      <w:proofErr w:type="spellStart"/>
-      <w:r>
-        <w:rPr>
-          <w:sz w:val="22"/>
-          <w:szCs w:val="22"/>
-        </w:rPr>
-        <w:t>Aikikai</w:t>
-      </w:r>
-      <w:proofErr w:type="spellEnd"/>
-      <w:r>
-        <w:rPr>
-          <w:sz w:val="22"/>
-          <w:szCs w:val="22"/>
-        </w:rPr>
-        <w:t>”).</w:t>
+        <w:t xml:space="preserve"> Club Dues are $40 per semester. If you choose to continue practicing with the club beyond a trial period of 4 classes, please pay dues as appropriate. Cash or check is acceptable (please make checks payable to “Harvard Aikikai”).</w:t>
       </w:r>
     </w:p>
     <w:p>
@@ -1189,23 +1153,7 @@
           <w:sz w:val="22"/>
           <w:szCs w:val="22"/>
         </w:rPr>
-        <w:t xml:space="preserve"> the Harvard </w:t>
-      </w:r>
-      <w:proofErr w:type="spellStart"/>
-      <w:r>
-        <w:rPr>
-          <w:sz w:val="22"/>
-          <w:szCs w:val="22"/>
-        </w:rPr>
-        <w:t>Aikikai</w:t>
-      </w:r>
-      <w:proofErr w:type="spellEnd"/>
-      <w:r>
-        <w:rPr>
-          <w:sz w:val="22"/>
-          <w:szCs w:val="22"/>
-        </w:rPr>
-        <w:t xml:space="preserve">, hereinafter called </w:t>
+        <w:t xml:space="preserve"> the Harvard Aikikai, hereinafter called </w:t>
       </w:r>
       <w:r>
         <w:rPr>
@@ -1220,28 +1168,23 @@
           <w:sz w:val="22"/>
           <w:szCs w:val="22"/>
         </w:rPr>
-        <w:t xml:space="preserve"> for the 200</w:t>
-      </w:r>
-      <w:r>
-        <w:rPr>
-          <w:sz w:val="22"/>
-          <w:szCs w:val="22"/>
-        </w:rPr>
-        <w:t>9</w:t>
-      </w:r>
-      <w:r>
-        <w:rPr>
-          <w:sz w:val="22"/>
-          <w:szCs w:val="22"/>
-        </w:rPr>
-        <w:t>-2010</w:t>
-      </w:r>
-      <w:r>
-        <w:rPr>
-          <w:sz w:val="22"/>
-          <w:szCs w:val="22"/>
-        </w:rPr>
-        <w:t xml:space="preserve"> academic school year. I understand that Aikido is a martial art involving strenuous exercise and physical contact. I further understand that neither </w:t>
+        <w:t xml:space="preserve"> for the </w:t>
+      </w:r>
+      <w:r>
+        <w:rPr>
+          <w:sz w:val="22"/>
+          <w:szCs w:val="22"/>
+        </w:rPr>
+        <w:t xml:space="preserve">current </w:t>
+      </w:r>
+      <w:bookmarkStart w:id="0" w:name="_GoBack"/>
+      <w:bookmarkEnd w:id="0"/>
+      <w:r>
+        <w:rPr>
+          <w:sz w:val="22"/>
+          <w:szCs w:val="22"/>
+        </w:rPr>
+        <w:t xml:space="preserve">academic school year. I understand that Aikido is a martial art involving strenuous exercise and physical contact. I further understand that neither </w:t>
       </w:r>
       <w:r>
         <w:rPr>
@@ -1271,23 +1214,7 @@
           <w:sz w:val="22"/>
           <w:szCs w:val="22"/>
         </w:rPr>
-        <w:t xml:space="preserve">, of receiving the provided instruction, and of using the host organization’s installations throughout the year, I hereby declare that I will personally assume all responsibility concerning injury that I may incur or that may be inflicted on me by others during </w:t>
-      </w:r>
-      <w:proofErr w:type="spellStart"/>
-      <w:r>
-        <w:rPr>
-          <w:sz w:val="22"/>
-          <w:szCs w:val="22"/>
-        </w:rPr>
-        <w:t>Aikikai</w:t>
-      </w:r>
-      <w:proofErr w:type="spellEnd"/>
-      <w:r>
-        <w:rPr>
-          <w:sz w:val="22"/>
-          <w:szCs w:val="22"/>
-        </w:rPr>
-        <w:t xml:space="preserve"> activities, be it on</w:t>
+        <w:t>, of receiving the provided instruction, and of using the host organization’s installations throughout the year, I hereby declare that I will personally assume all responsibility concerning injury that I may incur or that may be inflicted on me by others during Aikikai activities, be it on</w:t>
       </w:r>
       <w:r>
         <w:rPr>
@@ -1309,50 +1236,30 @@
           <w:sz w:val="22"/>
           <w:szCs w:val="22"/>
         </w:rPr>
-        <w:t xml:space="preserve">the dojo, its directors, employees, agents, and representatives, and the instructors of the </w:t>
-      </w:r>
-      <w:proofErr w:type="spellStart"/>
+        <w:t>the dojo, its directors, employees, agents, and representatives, and the instructors of the Aikikai</w:t>
+      </w:r>
+      <w:r>
+        <w:rPr>
+          <w:sz w:val="22"/>
+          <w:szCs w:val="22"/>
+        </w:rPr>
+        <w:t xml:space="preserve"> from all responsibility, accountability, and any reparations concerning personal injuries, lawsuits, damages, or losses of any nature whatsoever, in law or in equity, relative to the activities mentioned above. </w:t>
+      </w:r>
+      <w:r>
+        <w:rPr>
+          <w:sz w:val="22"/>
+          <w:szCs w:val="22"/>
+        </w:rPr>
+        <w:t>I hereby agree and engage, in my name and in the name of my heirs and beneficiaries, never to pursue, legally or in equity,</w:t>
+      </w:r>
       <w:r>
         <w:rPr>
           <w:i/>
           <w:sz w:val="22"/>
           <w:szCs w:val="22"/>
         </w:rPr>
-        <w:t>Aikikai</w:t>
-      </w:r>
-      <w:proofErr w:type="spellEnd"/>
-      <w:r>
-        <w:rPr>
-          <w:sz w:val="22"/>
-          <w:szCs w:val="22"/>
-        </w:rPr>
-        <w:t xml:space="preserve"> from all responsibility, accountability, and any reparations concerning personal injuries, lawsuits, damages, or losses of any nature whatsoever, in law or in equity, relative to the activities mentioned above. </w:t>
-      </w:r>
-      <w:r>
-        <w:rPr>
-          <w:sz w:val="22"/>
-          <w:szCs w:val="22"/>
-        </w:rPr>
-        <w:t>I hereby agree and engage, in my name and in the name of my heirs and beneficiaries, never to pursue, legally or in equity,</w:t>
-      </w:r>
-      <w:r>
-        <w:rPr>
-          <w:i/>
-          <w:sz w:val="22"/>
-          <w:szCs w:val="22"/>
-        </w:rPr>
-        <w:t xml:space="preserve"> the dojo, its directors, employees, agents, or representatives, nor the students and instructors of the </w:t>
-      </w:r>
-      <w:proofErr w:type="spellStart"/>
-      <w:r>
-        <w:rPr>
-          <w:i/>
-          <w:sz w:val="22"/>
-          <w:szCs w:val="22"/>
-        </w:rPr>
-        <w:t>Aikikai</w:t>
-      </w:r>
-      <w:proofErr w:type="spellEnd"/>
+        <w:t xml:space="preserve"> the dojo, its directors, employees, agents, or representatives, nor the students and instructors of the Aikikai</w:t>
+      </w:r>
       <w:r>
         <w:rPr>
           <w:sz w:val="22"/>
@@ -1858,19 +1765,8 @@
         <w:sz w:val="36"/>
         <w:szCs w:val="36"/>
       </w:rPr>
-      <w:t xml:space="preserve">Harvard </w:t>
+      <w:t>Harvard Aikikai</w:t>
     </w:r>
-    <w:proofErr w:type="spellStart"/>
-    <w:r>
-      <w:rPr>
-        <w:rFonts w:ascii="Engravers MT" w:eastAsia="MS Mincho" w:hAnsi="Engravers MT"/>
-        <w:smallCaps/>
-        <w:sz w:val="36"/>
-        <w:szCs w:val="36"/>
-      </w:rPr>
-      <w:t>Aikikai</w:t>
-    </w:r>
-    <w:proofErr w:type="spellEnd"/>
   </w:p>
   <w:p>
     <w:pPr>
@@ -1911,7 +1807,7 @@
   <w:abstractNum w:abstractNumId="0">
     <w:nsid w:val="FFFFFF1D"/>
     <w:multiLevelType w:val="multilevel"/>
-    <w:tmpl w:val="C7DCE58E"/>
+    <w:tmpl w:val="FEF8FC42"/>
     <w:lvl w:ilvl="0">
       <w:start w:val="1"/>
       <w:numFmt w:val="bullet"/>
@@ -2273,11 +2169,15 @@
   </w:style>
   <w:style w:type="character" w:default="1" w:styleId="DefaultParagraphFont">
     <w:name w:val="Default Paragraph Font"/>
+    <w:uiPriority w:val="1"/>
     <w:semiHidden/>
+    <w:unhideWhenUsed/>
   </w:style>
   <w:style w:type="table" w:default="1" w:styleId="TableNormal">
     <w:name w:val="Normal Table"/>
+    <w:uiPriority w:val="99"/>
     <w:semiHidden/>
+    <w:unhideWhenUsed/>
     <w:tblPr>
       <w:tblInd w:w="0" w:type="dxa"/>
       <w:tblCellMar>
@@ -2290,7 +2190,9 @@
   </w:style>
   <w:style w:type="numbering" w:default="1" w:styleId="NoList">
     <w:name w:val="No List"/>
+    <w:uiPriority w:val="99"/>
     <w:semiHidden/>
+    <w:unhideWhenUsed/>
   </w:style>
   <w:style w:type="paragraph" w:styleId="Header">
     <w:name w:val="header"/>
@@ -2539,11 +2441,15 @@
   </w:style>
   <w:style w:type="character" w:default="1" w:styleId="DefaultParagraphFont">
     <w:name w:val="Default Paragraph Font"/>
+    <w:uiPriority w:val="1"/>
     <w:semiHidden/>
+    <w:unhideWhenUsed/>
   </w:style>
   <w:style w:type="table" w:default="1" w:styleId="TableNormal">
     <w:name w:val="Normal Table"/>
+    <w:uiPriority w:val="99"/>
     <w:semiHidden/>
+    <w:unhideWhenUsed/>
     <w:tblPr>
       <w:tblInd w:w="0" w:type="dxa"/>
       <w:tblCellMar>
@@ -2556,7 +2462,9 @@
   </w:style>
   <w:style w:type="numbering" w:default="1" w:styleId="NoList">
     <w:name w:val="No List"/>
+    <w:uiPriority w:val="99"/>
     <w:semiHidden/>
+    <w:unhideWhenUsed/>
   </w:style>
   <w:style w:type="paragraph" w:styleId="Header">
     <w:name w:val="header"/>

</xml_diff>